<commit_message>
Got code up to wk 4 react router video, ~10 min in
</commit_message>
<xml_diff>
--- a/week-4/React-Weeks-4-6_Final-Project.docx
+++ b/week-4/React-Weeks-4-6_Final-Project.docx
@@ -388,6 +388,12 @@
         </w:rPr>
         <w:t>Use React Router and have at least 3 pages</w:t>
       </w:r>
+      <w:r>
+        <w:rPr>
+          <w:szCs w:val="24"/>
+        </w:rPr>
+        <w:t xml:space="preserve"> (components maybe?)</w:t>
+      </w:r>
     </w:p>
     <w:p>
       <w:pPr>
@@ -497,23 +503,7 @@
           <w:szCs w:val="24"/>
         </w:rPr>
         <w:lastRenderedPageBreak/>
-        <w:t xml:space="preserve">Health.gov </w:t>
-      </w:r>
-      <w:proofErr w:type="spellStart"/>
-      <w:r>
-        <w:rPr>
-          <w:b/>
-          <w:szCs w:val="24"/>
-        </w:rPr>
-        <w:t>MyHealthfinder</w:t>
-      </w:r>
-      <w:proofErr w:type="spellEnd"/>
-      <w:r>
-        <w:rPr>
-          <w:b/>
-          <w:szCs w:val="24"/>
-        </w:rPr>
-        <w:t xml:space="preserve"> API</w:t>
+        <w:t>Health.gov MyHealthfinder API</w:t>
       </w:r>
     </w:p>
     <w:p>
@@ -584,21 +574,12 @@
           <w:szCs w:val="24"/>
         </w:rPr>
       </w:pPr>
-      <w:proofErr w:type="spellStart"/>
-      <w:r>
-        <w:rPr>
-          <w:b/>
-          <w:szCs w:val="24"/>
-        </w:rPr>
-        <w:t>APIMmeme</w:t>
-      </w:r>
-      <w:proofErr w:type="spellEnd"/>
-      <w:r>
-        <w:rPr>
-          <w:b/>
-          <w:szCs w:val="24"/>
-        </w:rPr>
-        <w:t xml:space="preserve"> Generator</w:t>
+      <w:r>
+        <w:rPr>
+          <w:b/>
+          <w:szCs w:val="24"/>
+        </w:rPr>
+        <w:t>APIMmeme Generator</w:t>
       </w:r>
     </w:p>
     <w:p>

</xml_diff>